<commit_message>
added a tiny bit to ios
</commit_message>
<xml_diff>
--- a/javascript/ios/17076749-coursework2.docx
+++ b/javascript/ios/17076749-coursework2.docx
@@ -1,6 +1,6 @@
 
 <file path=word/document.xml><?xml version="1.0" encoding="utf-8"?>
-<w:document xmlns:wpc="http://schemas.microsoft.com/office/word/2010/wordprocessingCanvas" xmlns:cx="http://schemas.microsoft.com/office/drawing/2014/chartex" xmlns:cx1="http://schemas.microsoft.com/office/drawing/2015/9/8/chartex" xmlns:cx2="http://schemas.microsoft.com/office/drawing/2015/10/21/chartex" xmlns:cx3="http://schemas.microsoft.com/office/drawing/2016/5/9/chartex" xmlns:cx4="http://schemas.microsoft.com/office/drawing/2016/5/10/chartex" xmlns:cx5="http://schemas.microsoft.com/office/drawing/2016/5/11/chartex" xmlns:cx6="http://schemas.microsoft.com/office/drawing/2016/5/12/chartex" xmlns:cx7="http://schemas.microsoft.com/office/drawing/2016/5/13/chartex" xmlns:cx8="http://schemas.microsoft.com/office/drawing/2016/5/14/chartex" xmlns:mc="http://schemas.openxmlformats.org/markup-compatibility/2006" xmlns:aink="http://schemas.microsoft.com/office/drawing/2016/ink" xmlns:am3d="http://schemas.microsoft.com/office/drawing/2017/model3d" xmlns:o="urn:schemas-microsoft-com:office:office" xmlns:r="http://schemas.openxmlformats.org/officeDocument/2006/relationships" xmlns:m="http://schemas.openxmlformats.org/officeDocument/2006/math" xmlns:v="urn:schemas-microsoft-com:vml" xmlns:wp14="http://schemas.microsoft.com/office/word/2010/wordprocessingDrawing" xmlns:wp="http://schemas.openxmlformats.org/drawingml/2006/wordprocessingDrawing" xmlns:w10="urn:schemas-microsoft-com:office:word" xmlns:w="http://schemas.openxmlformats.org/wordprocessingml/2006/main" xmlns:w14="http://schemas.microsoft.com/office/word/2010/wordml" xmlns:w15="http://schemas.microsoft.com/office/word/2012/wordml" xmlns:w16cid="http://schemas.microsoft.com/office/word/2016/wordml/cid" xmlns:w16se="http://schemas.microsoft.com/office/word/2015/wordml/symex" xmlns:wpg="http://schemas.microsoft.com/office/word/2010/wordprocessingGroup" xmlns:wpi="http://schemas.microsoft.com/office/word/2010/wordprocessingInk" xmlns:wne="http://schemas.microsoft.com/office/word/2006/wordml" xmlns:wps="http://schemas.microsoft.com/office/word/2010/wordprocessingShape" mc:Ignorable="w14 w15 w16se w16cid wp14">
+<w:document xmlns:wpc="http://schemas.microsoft.com/office/word/2010/wordprocessingCanvas" xmlns:cx="http://schemas.microsoft.com/office/drawing/2014/chartex" xmlns:cx1="http://schemas.microsoft.com/office/drawing/2015/9/8/chartex" xmlns:cx2="http://schemas.microsoft.com/office/drawing/2015/10/21/chartex" xmlns:cx3="http://schemas.microsoft.com/office/drawing/2016/5/9/chartex" xmlns:cx4="http://schemas.microsoft.com/office/drawing/2016/5/10/chartex" xmlns:cx5="http://schemas.microsoft.com/office/drawing/2016/5/11/chartex" xmlns:cx6="http://schemas.microsoft.com/office/drawing/2016/5/12/chartex" xmlns:cx7="http://schemas.microsoft.com/office/drawing/2016/5/13/chartex" xmlns:cx8="http://schemas.microsoft.com/office/drawing/2016/5/14/chartex" xmlns:mc="http://schemas.openxmlformats.org/markup-compatibility/2006" xmlns:aink="http://schemas.microsoft.com/office/drawing/2016/ink" xmlns:am3d="http://schemas.microsoft.com/office/drawing/2017/model3d" xmlns:o="urn:schemas-microsoft-com:office:office" xmlns:r="http://schemas.openxmlformats.org/officeDocument/2006/relationships" xmlns:m="http://schemas.openxmlformats.org/officeDocument/2006/math" xmlns:v="urn:schemas-microsoft-com:vml" xmlns:wp14="http://schemas.microsoft.com/office/word/2010/wordprocessingDrawing" xmlns:wp="http://schemas.openxmlformats.org/drawingml/2006/wordprocessingDrawing" xmlns:w10="urn:schemas-microsoft-com:office:word" xmlns:w="http://schemas.openxmlformats.org/wordprocessingml/2006/main" xmlns:w14="http://schemas.microsoft.com/office/word/2010/wordml" xmlns:w15="http://schemas.microsoft.com/office/word/2012/wordml" xmlns:w16cex="http://schemas.microsoft.com/office/word/2018/wordml/cex" xmlns:w16cid="http://schemas.microsoft.com/office/word/2016/wordml/cid" xmlns:w16="http://schemas.microsoft.com/office/word/2018/wordml" xmlns:w16se="http://schemas.microsoft.com/office/word/2015/wordml/symex" xmlns:wpg="http://schemas.microsoft.com/office/word/2010/wordprocessingGroup" xmlns:wpi="http://schemas.microsoft.com/office/word/2010/wordprocessingInk" xmlns:wne="http://schemas.microsoft.com/office/word/2006/wordml" xmlns:wps="http://schemas.microsoft.com/office/word/2010/wordprocessingShape" mc:Ignorable="w14 w15 w16se w16cid w16 w16cex wp14">
   <w:body>
     <w:p>
       <w:pPr>
@@ -30,6 +30,12 @@
       <w:r>
         <w:t xml:space="preserve">To begin, the first thing to explore would be XCode, which is Apples </w:t>
       </w:r>
+      <w:r>
+        <w:t>Integrated Development Environment (IDE) for developing macOS applications. This supports the development for applications for all of Apple’s devices, which range from macOS, watchOS, iOS and tvOS.</w:t>
+      </w:r>
+      <w:r>
+        <w:t xml:space="preserve"> This IDE is essential for working with macOS applications due to the fact they must be compiled (built) and can then run on an emulator for whatever device it is compatible for. This report will be focusing on the iPhone emulator.</w:t>
+      </w:r>
     </w:p>
     <w:p>
       <w:pPr>
@@ -47,7 +53,7 @@
           <w:sz w:val="32"/>
           <w:szCs w:val="32"/>
         </w:rPr>
-        <w:t xml:space="preserve">2 - </w:t>
+        <w:t xml:space="preserve">2 </w:t>
       </w:r>
       <w:r>
         <w:rPr>
@@ -56,7 +62,7 @@
           <w:sz w:val="32"/>
           <w:szCs w:val="32"/>
         </w:rPr>
-        <w:t>Pseudocode</w:t>
+        <w:t>–</w:t>
       </w:r>
       <w:r>
         <w:rPr>
@@ -67,10 +73,93 @@
         </w:rPr>
         <w:t xml:space="preserve"> </w:t>
       </w:r>
-    </w:p>
-    <w:p>
-      <w:r>
-        <w:t>2.1 – On Load</w:t>
+      <w:r>
+        <w:rPr>
+          <w:rFonts w:asciiTheme="majorHAnsi" w:eastAsiaTheme="majorEastAsia" w:hAnsiTheme="majorHAnsi" w:cstheme="majorBidi"/>
+          <w:color w:val="2F5496" w:themeColor="accent1" w:themeShade="BF"/>
+          <w:sz w:val="32"/>
+          <w:szCs w:val="32"/>
+        </w:rPr>
+        <w:t>Design</w:t>
+      </w:r>
+    </w:p>
+    <w:p>
+      <w:r>
+        <w:t xml:space="preserve">The main design for this game is to create a mobile version of </w:t>
+      </w:r>
+      <w:r>
+        <w:t>Tic-tac-toe</w:t>
+      </w:r>
+      <w:r>
+        <w:t>, which is also known as N</w:t>
+      </w:r>
+      <w:r>
+        <w:t>oughts and crosses</w:t>
+      </w:r>
+      <w:r>
+        <w:t xml:space="preserve"> in the UK. This aim of the game is to get 3 in a row on a 3x3 grid (</w:t>
+      </w:r>
+      <w:hyperlink w:anchor="_.1_-_Board" w:history="1">
+        <w:r>
+          <w:rPr>
+            <w:rStyle w:val="Hyperlink"/>
+          </w:rPr>
+          <w:t>See Appendix 1</w:t>
+        </w:r>
+      </w:hyperlink>
+      <w:r>
+        <w:t>)</w:t>
+      </w:r>
+      <w:r>
+        <w:t>, on the board the players take turns adding an icon, O or X.</w:t>
+      </w:r>
+      <w:bookmarkStart w:id="0" w:name="_GoBack"/>
+      <w:bookmarkEnd w:id="0"/>
+    </w:p>
+    <w:p/>
+    <w:p>
+      <w:pPr>
+        <w:rPr>
+          <w:rFonts w:asciiTheme="majorHAnsi" w:eastAsiaTheme="majorEastAsia" w:hAnsiTheme="majorHAnsi" w:cstheme="majorBidi"/>
+          <w:color w:val="2F5496" w:themeColor="accent1" w:themeShade="BF"/>
+          <w:sz w:val="32"/>
+          <w:szCs w:val="32"/>
+        </w:rPr>
+      </w:pPr>
+      <w:r>
+        <w:rPr>
+          <w:rFonts w:asciiTheme="majorHAnsi" w:eastAsiaTheme="majorEastAsia" w:hAnsiTheme="majorHAnsi" w:cstheme="majorBidi"/>
+          <w:color w:val="2F5496" w:themeColor="accent1" w:themeShade="BF"/>
+          <w:sz w:val="32"/>
+          <w:szCs w:val="32"/>
+        </w:rPr>
+        <w:t>3</w:t>
+      </w:r>
+      <w:r>
+        <w:rPr>
+          <w:rFonts w:asciiTheme="majorHAnsi" w:eastAsiaTheme="majorEastAsia" w:hAnsiTheme="majorHAnsi" w:cstheme="majorBidi"/>
+          <w:color w:val="2F5496" w:themeColor="accent1" w:themeShade="BF"/>
+          <w:sz w:val="32"/>
+          <w:szCs w:val="32"/>
+        </w:rPr>
+        <w:t xml:space="preserve"> - </w:t>
+      </w:r>
+      <w:r>
+        <w:rPr>
+          <w:rFonts w:asciiTheme="majorHAnsi" w:eastAsiaTheme="majorEastAsia" w:hAnsiTheme="majorHAnsi" w:cstheme="majorBidi"/>
+          <w:color w:val="2F5496" w:themeColor="accent1" w:themeShade="BF"/>
+          <w:sz w:val="32"/>
+          <w:szCs w:val="32"/>
+        </w:rPr>
+        <w:t xml:space="preserve">Pseudocode </w:t>
+      </w:r>
+    </w:p>
+    <w:p>
+      <w:r>
+        <w:t>3</w:t>
+      </w:r>
+      <w:r>
+        <w:t>.1 – On Load</w:t>
       </w:r>
     </w:p>
     <w:p>
@@ -102,7 +191,10 @@
     </w:p>
     <w:p>
       <w:r>
-        <w:t>2.2 – Input Name</w:t>
+        <w:t>3</w:t>
+      </w:r>
+      <w:r>
+        <w:t>.2 – Input Name</w:t>
       </w:r>
     </w:p>
     <w:p>
@@ -130,7 +222,13 @@
     <w:p/>
     <w:p>
       <w:r>
+        <w:t xml:space="preserve">3.3 – </w:t>
+      </w:r>
+      <w:r>
         <w:t>Save user input{</w:t>
+      </w:r>
+      <w:r>
+        <w:t xml:space="preserve"> </w:t>
       </w:r>
     </w:p>
     <w:p>
@@ -147,6 +245,7 @@
     </w:p>
     <w:p>
       <w:r>
+        <w:lastRenderedPageBreak/>
         <w:tab/>
         <w:t>Set Input Text as Variable x.</w:t>
       </w:r>
@@ -184,10 +283,7 @@
         <w:t xml:space="preserve"> Date Accessed: 01/03/2020</w:t>
       </w:r>
     </w:p>
-    <w:p>
-      <w:bookmarkStart w:id="0" w:name="_GoBack"/>
-      <w:bookmarkEnd w:id="0"/>
-    </w:p>
+    <w:p/>
     <w:p>
       <w:pPr>
         <w:pStyle w:val="Heading1"/>
@@ -201,6 +297,8 @@
       <w:pPr>
         <w:pStyle w:val="Heading2"/>
       </w:pPr>
+      <w:bookmarkStart w:id="1" w:name="_.1_-_Board"/>
+      <w:bookmarkEnd w:id="1"/>
       <w:r>
         <w:t>.1 - Board</w:t>
       </w:r>
@@ -451,7 +549,7 @@
 </file>
 
 <file path=word/styles.xml><?xml version="1.0" encoding="utf-8"?>
-<w:styles xmlns:mc="http://schemas.openxmlformats.org/markup-compatibility/2006" xmlns:r="http://schemas.openxmlformats.org/officeDocument/2006/relationships" xmlns:w="http://schemas.openxmlformats.org/wordprocessingml/2006/main" xmlns:w14="http://schemas.microsoft.com/office/word/2010/wordml" xmlns:w15="http://schemas.microsoft.com/office/word/2012/wordml" xmlns:w16cid="http://schemas.microsoft.com/office/word/2016/wordml/cid" xmlns:w16se="http://schemas.microsoft.com/office/word/2015/wordml/symex" mc:Ignorable="w14 w15 w16se w16cid">
+<w:styles xmlns:mc="http://schemas.openxmlformats.org/markup-compatibility/2006" xmlns:r="http://schemas.openxmlformats.org/officeDocument/2006/relationships" xmlns:w="http://schemas.openxmlformats.org/wordprocessingml/2006/main" xmlns:w14="http://schemas.microsoft.com/office/word/2010/wordml" xmlns:w15="http://schemas.microsoft.com/office/word/2012/wordml" xmlns:w16cex="http://schemas.microsoft.com/office/word/2018/wordml/cex" xmlns:w16cid="http://schemas.microsoft.com/office/word/2016/wordml/cid" xmlns:w16="http://schemas.microsoft.com/office/word/2018/wordml" xmlns:w16se="http://schemas.microsoft.com/office/word/2015/wordml/symex" mc:Ignorable="w14 w15 w16se w16cid w16 w16cex">
   <w:docDefaults>
     <w:rPrDefault>
       <w:rPr>
@@ -467,7 +565,7 @@
       </w:pPr>
     </w:pPrDefault>
   </w:docDefaults>
-  <w:latentStyles w:defLockedState="0" w:defUIPriority="99" w:defSemiHidden="0" w:defUnhideWhenUsed="0" w:defQFormat="0" w:count="377">
+  <w:latentStyles w:defLockedState="0" w:defUIPriority="99" w:defSemiHidden="0" w:defUnhideWhenUsed="0" w:defQFormat="0" w:count="376">
     <w:lsdException w:name="Normal" w:uiPriority="0" w:qFormat="1"/>
     <w:lsdException w:name="heading 1" w:uiPriority="9" w:qFormat="1"/>
     <w:lsdException w:name="heading 2" w:semiHidden="1" w:uiPriority="9" w:unhideWhenUsed="1" w:qFormat="1"/>
@@ -573,6 +671,7 @@
     <w:lsdException w:name="HTML Sample" w:semiHidden="1" w:unhideWhenUsed="1"/>
     <w:lsdException w:name="HTML Typewriter" w:semiHidden="1" w:unhideWhenUsed="1"/>
     <w:lsdException w:name="HTML Variable" w:semiHidden="1" w:unhideWhenUsed="1"/>
+    <w:lsdException w:name="Normal Table" w:semiHidden="1" w:unhideWhenUsed="1"/>
     <w:lsdException w:name="annotation subject" w:semiHidden="1" w:unhideWhenUsed="1"/>
     <w:lsdException w:name="No List" w:semiHidden="1" w:unhideWhenUsed="1"/>
     <w:lsdException w:name="Outline List 1" w:semiHidden="1" w:unhideWhenUsed="1"/>
@@ -618,9 +717,11 @@
     <w:lsdException w:name="Table Subtle 1" w:semiHidden="1" w:unhideWhenUsed="1"/>
     <w:lsdException w:name="Table Subtle 2" w:semiHidden="1" w:unhideWhenUsed="1"/>
     <w:lsdException w:name="Table Web 1" w:semiHidden="1" w:unhideWhenUsed="1"/>
+    <w:lsdException w:name="Table Web 2" w:semiHidden="1" w:unhideWhenUsed="1"/>
     <w:lsdException w:name="Table Web 3" w:semiHidden="1" w:unhideWhenUsed="1"/>
     <w:lsdException w:name="Balloon Text" w:semiHidden="1" w:unhideWhenUsed="1"/>
     <w:lsdException w:name="Table Grid" w:uiPriority="39"/>
+    <w:lsdException w:name="Table Theme" w:semiHidden="1" w:unhideWhenUsed="1"/>
     <w:lsdException w:name="Placeholder Text" w:semiHidden="1"/>
     <w:lsdException w:name="No Spacing" w:uiPriority="1" w:qFormat="1"/>
     <w:lsdException w:name="Light Shading" w:uiPriority="60"/>
@@ -841,7 +942,6 @@
     <w:lsdException w:name="Hashtag" w:semiHidden="1" w:unhideWhenUsed="1"/>
     <w:lsdException w:name="Unresolved Mention" w:semiHidden="1" w:unhideWhenUsed="1"/>
     <w:lsdException w:name="Smart Link" w:semiHidden="1" w:unhideWhenUsed="1"/>
-    <w:lsdException w:name="Smart Link Error" w:semiHidden="1" w:unhideWhenUsed="1"/>
   </w:latentStyles>
   <w:style w:type="paragraph" w:default="1" w:styleId="Normal">
     <w:name w:val="Normal"/>

</xml_diff>